<commit_message>
Finished testing RankTree and added comapny
Co-authored-by: orgo17 <orgo17@users.noreply.github.com>
</commit_message>
<xml_diff>
--- a/ex2/Plan and Dry/plan_wet_2.docx
+++ b/ex2/Plan and Dry/plan_wet_2.docx
@@ -224,7 +224,15 @@
           <w:rtl/>
           <w:lang w:val="en-US"/>
         </w:rPr>
-        <w:t xml:space="preserve"> שתכיל את כל העובדים שהשכר שלהם הוא 0.</w:t>
+        <w:t xml:space="preserve"> שתכיל את כל העובדים</w:t>
+      </w:r>
+      <w:r>
+        <w:rPr>
+          <w:rFonts w:hint="cs"/>
+          <w:rtl/>
+          <w:lang w:val="en-US"/>
+        </w:rPr>
+        <w:t>.</w:t>
       </w:r>
     </w:p>
     <w:p>
@@ -239,14 +247,54 @@
           <w:lang w:val="en-US"/>
         </w:rPr>
       </w:pPr>
-      <w:proofErr w:type="spellStart"/>
+      <w:r>
+        <w:rPr>
+          <w:rFonts w:hint="cs"/>
+          <w:rtl/>
+          <w:lang w:val="en-US"/>
+        </w:rPr>
+        <w:t>מספר העובדים עם משכורת 0.</w:t>
+      </w:r>
+    </w:p>
+    <w:p>
+      <w:pPr>
+        <w:pStyle w:val="ListParagraph"/>
+        <w:numPr>
+          <w:ilvl w:val="0"/>
+          <w:numId w:val="1"/>
+        </w:numPr>
+        <w:bidi/>
+        <w:rPr>
+          <w:lang w:val="en-US"/>
+        </w:rPr>
+      </w:pPr>
+      <w:r>
+        <w:rPr>
+          <w:rFonts w:hint="cs"/>
+          <w:rtl/>
+          <w:lang w:val="en-US"/>
+        </w:rPr>
+        <w:t>סכום הדרגות של העובדים עם משכורת 0.</w:t>
+      </w:r>
+    </w:p>
+    <w:p>
+      <w:pPr>
+        <w:pStyle w:val="ListParagraph"/>
+        <w:numPr>
+          <w:ilvl w:val="0"/>
+          <w:numId w:val="1"/>
+        </w:numPr>
+        <w:bidi/>
+        <w:rPr>
+          <w:lang w:val="en-US"/>
+        </w:rPr>
+      </w:pPr>
       <w:r>
         <w:rPr>
           <w:lang w:val="en-US"/>
         </w:rPr>
         <w:t>Bump_grade_interns</w:t>
       </w:r>
-      <w:proofErr w:type="spellEnd"/>
       <w:r>
         <w:rPr>
           <w:rFonts w:hint="cs"/>
@@ -385,24 +433,16 @@
           <w:rtl/>
           <w:lang w:val="en-US"/>
         </w:rPr>
-        <w:t>שדה נוסף בשבי</w:t>
-      </w:r>
-      <w:r>
-        <w:rPr>
-          <w:rFonts w:hint="cs"/>
-          <w:rtl/>
-          <w:lang w:val="en-US"/>
-        </w:rPr>
-        <w:t>ל ה-</w:t>
-      </w:r>
-      <w:proofErr w:type="spellStart"/>
-      <w:r>
-        <w:rPr>
-          <w:lang w:val="en-US"/>
-        </w:rPr>
-        <w:t>unionfind</w:t>
-      </w:r>
-      <w:proofErr w:type="spellEnd"/>
+        <w:t>מספר העובדים עם משכורת 0</w:t>
+      </w:r>
+      <w:r>
+        <w:rPr>
+          <w:rFonts w:hint="cs"/>
+          <w:rtl/>
+          <w:lang w:val="en-US"/>
+        </w:rPr>
+        <w:t>.</w:t>
+      </w:r>
     </w:p>
     <w:p>
       <w:pPr>
@@ -422,35 +462,6 @@
           <w:rtl/>
           <w:lang w:val="en-US"/>
         </w:rPr>
-        <w:t>מספר העובדים עם משכורת 0</w:t>
-      </w:r>
-      <w:r>
-        <w:rPr>
-          <w:rFonts w:hint="cs"/>
-          <w:rtl/>
-          <w:lang w:val="en-US"/>
-        </w:rPr>
-        <w:t>.</w:t>
-      </w:r>
-    </w:p>
-    <w:p>
-      <w:pPr>
-        <w:pStyle w:val="ListParagraph"/>
-        <w:numPr>
-          <w:ilvl w:val="0"/>
-          <w:numId w:val="1"/>
-        </w:numPr>
-        <w:bidi/>
-        <w:rPr>
-          <w:lang w:val="en-US"/>
-        </w:rPr>
-      </w:pPr>
-      <w:r>
-        <w:rPr>
-          <w:rFonts w:hint="cs"/>
-          <w:rtl/>
-          <w:lang w:val="en-US"/>
-        </w:rPr>
         <w:t>סכום הדרגות של העובדים עם משכורת 0.</w:t>
       </w:r>
     </w:p>
@@ -546,14 +557,12 @@
           <w:lang w:val="en-US"/>
         </w:rPr>
       </w:pPr>
-      <w:proofErr w:type="spellStart"/>
       <w:r>
         <w:rPr>
           <w:lang w:val="en-US"/>
         </w:rPr>
         <w:t>Companyid</w:t>
       </w:r>
-      <w:proofErr w:type="spellEnd"/>
     </w:p>
     <w:p>
       <w:pPr>
@@ -568,14 +577,12 @@
           <w:lang w:val="en-US"/>
         </w:rPr>
       </w:pPr>
-      <w:proofErr w:type="spellStart"/>
       <w:r>
         <w:rPr>
           <w:lang w:val="en-US"/>
         </w:rPr>
         <w:t>Bump_grade_balance</w:t>
       </w:r>
-      <w:proofErr w:type="spellEnd"/>
       <w:r>
         <w:rPr>
           <w:rFonts w:hint="cs"/>
@@ -607,7 +614,6 @@
         </w:rPr>
         <w:t xml:space="preserve">נקבע את משתנה זה להיות מינוס </w:t>
       </w:r>
-      <w:proofErr w:type="spellStart"/>
       <w:r>
         <w:rPr>
           <w:lang w:val="en-US"/>
@@ -620,7 +626,6 @@
         </w:rPr>
         <w:t>mp_grade_interns</w:t>
       </w:r>
-      <w:proofErr w:type="spellEnd"/>
       <w:r>
         <w:rPr>
           <w:rFonts w:hint="cs"/>
@@ -688,14 +693,12 @@
           <w:lang w:val="en-US"/>
         </w:rPr>
       </w:pPr>
-      <w:proofErr w:type="spellStart"/>
       <w:r>
         <w:rPr>
           <w:u w:val="single"/>
         </w:rPr>
         <w:t>sumOfBumpGradeBetweenTopWorkersByGroup</w:t>
       </w:r>
-      <w:proofErr w:type="spellEnd"/>
       <w:r>
         <w:rPr>
           <w:rFonts w:hint="cs"/>
@@ -822,14 +825,12 @@
       <w:pPr>
         <w:bidi/>
       </w:pPr>
-      <w:proofErr w:type="spellStart"/>
       <w:r>
         <w:rPr>
           <w:u w:val="single"/>
         </w:rPr>
         <w:t>averageBumpGradeBetweenSalaryByGroup</w:t>
       </w:r>
-      <w:proofErr w:type="spellEnd"/>
       <w:r>
         <w:rPr>
           <w:rFonts w:hint="cs"/>
@@ -910,7 +911,6 @@
       <w:pPr>
         <w:bidi/>
         <w:rPr>
-          <w:rFonts w:hint="cs"/>
           <w:i/>
           <w:rtl/>
           <w:lang w:val="en-US"/>
@@ -999,14 +999,12 @@
         </w:rPr>
         <w:t xml:space="preserve">, ולבסוף נבצע </w:t>
       </w:r>
-      <w:proofErr w:type="spellStart"/>
       <w:r>
         <w:rPr>
           <w:lang w:val="en-US"/>
         </w:rPr>
         <w:t>postorder</w:t>
       </w:r>
-      <w:proofErr w:type="spellEnd"/>
       <w:r>
         <w:rPr>
           <w:rFonts w:hint="cs"/>

</xml_diff>